<commit_message>
Added new portfolio design and resume
</commit_message>
<xml_diff>
--- a/Resume/Resume.docx
+++ b/Resume/Resume.docx
@@ -28,16 +28,8 @@
             <w:rPr>
               <w:color w:val="auto"/>
             </w:rPr>
-            <w:t xml:space="preserve">S-416 School Block </w:t>
+            <w:t>S-416 School Block Shakarpur</w:t>
           </w:r>
-          <w:proofErr w:type="spellStart"/>
-          <w:r>
-            <w:rPr>
-              <w:color w:val="auto"/>
-            </w:rPr>
-            <w:t>Shakarpur</w:t>
-          </w:r>
-          <w:proofErr w:type="spellEnd"/>
         </w:sdtContent>
       </w:sdt>
     </w:p>
@@ -123,6 +115,7 @@
           <w:pPr>
             <w:pStyle w:val="ContactInfo"/>
             <w:rPr>
+              <w:rStyle w:val="Emphasis"/>
               <w:color w:val="auto"/>
             </w:rPr>
           </w:pPr>
@@ -132,44 +125,6 @@
               <w:color w:val="auto"/>
             </w:rPr>
             <w:t>Avinash416sng@gmail.com</w:t>
-          </w:r>
-        </w:p>
-      </w:sdtContent>
-    </w:sdt>
-    <w:sdt>
-      <w:sdtPr>
-        <w:rPr>
-          <w:color w:val="auto"/>
-        </w:rPr>
-        <w:alias w:val="Website"/>
-        <w:tag w:val="Website"/>
-        <w:id w:val="48967594"/>
-        <w:placeholder>
-          <w:docPart w:val="C3E3829777804EC884098084F0FEF9AA"/>
-        </w:placeholder>
-        <w:dataBinding w:prefixMappings="xmlns:ns0='http://purl.org/dc/elements/1.1/' xmlns:ns1='http://schemas.openxmlformats.org/package/2006/metadata/core-properties' " w:xpath="/ns1:coreProperties[1]/ns1:keywords[1]" w:storeItemID="{6C3C8BC8-F283-45AE-878A-BAB7291924A1}"/>
-        <w:text/>
-      </w:sdtPr>
-      <w:sdtContent>
-        <w:p>
-          <w:pPr>
-            <w:pStyle w:val="ContactInfo"/>
-            <w:rPr>
-              <w:rStyle w:val="Emphasis"/>
-              <w:color w:val="595959" w:themeColor="text1" w:themeTint="A6"/>
-            </w:rPr>
-          </w:pPr>
-          <w:r>
-            <w:rPr>
-              <w:color w:val="auto"/>
-            </w:rPr>
-            <w:t xml:space="preserve">GitHub: </w:t>
-          </w:r>
-          <w:r>
-            <w:rPr>
-              <w:color w:val="auto"/>
-            </w:rPr>
-            <w:t>https://github.com/Avinashsng</w:t>
           </w:r>
         </w:p>
       </w:sdtContent>
@@ -273,47 +228,33 @@
                     </w:pPr>
                     <w:r>
                       <w:rPr>
-                        <w:color w:val="000000" w:themeColor="text1"/>
-                      </w:rPr>
-                      <w:t xml:space="preserve">Highly skilled Web Designer </w:t>
-                    </w:r>
-                    <w:r>
-                      <w:rPr>
-                        <w:color w:val="000000" w:themeColor="text1"/>
-                      </w:rPr>
-                      <w:t xml:space="preserve">&amp; Web Developer </w:t>
-                    </w:r>
-                    <w:r>
-                      <w:rPr>
-                        <w:color w:val="000000" w:themeColor="text1"/>
-                      </w:rPr>
-                      <w:t xml:space="preserve">in developing interactive and user-friendly websites. Proficient in HTML, CSS, JavaScript, </w:t>
-                    </w:r>
-                    <w:r>
-                      <w:rPr>
-                        <w:color w:val="000000" w:themeColor="text1"/>
-                      </w:rPr>
-                      <w:t xml:space="preserve">PHP </w:t>
-                    </w:r>
-                    <w:r>
-                      <w:rPr>
-                        <w:color w:val="000000" w:themeColor="text1"/>
-                      </w:rPr>
-                      <w:t xml:space="preserve">and </w:t>
-                    </w:r>
-                    <w:proofErr w:type="gramStart"/>
-                    <w:r>
-                      <w:rPr>
-                        <w:color w:val="000000" w:themeColor="text1"/>
-                      </w:rPr>
-                      <w:t>various  frameworks</w:t>
-                    </w:r>
-                    <w:proofErr w:type="gramEnd"/>
-                    <w:r>
-                      <w:rPr>
-                        <w:color w:val="000000" w:themeColor="text1"/>
-                      </w:rPr>
-                      <w:t>. Committed to delivering high-quality code and exceptional user experiences. Seeking an opportunity to utilize my skills and contribute to the success of a dynamic organization.</w:t>
+                        <w:color w:val="auto"/>
+                      </w:rPr>
+                      <w:t>To contribute my expertise in responsive web design and modern</w:t>
+                    </w:r>
+                    <w:r>
+                      <w:rPr>
+                        <w:color w:val="auto"/>
+                      </w:rPr>
+                      <w:t xml:space="preserve"> </w:t>
+                    </w:r>
+                    <w:r>
+                      <w:rPr>
+                        <w:color w:val="auto"/>
+                      </w:rPr>
+                      <w:t>UI/UX principles as a Frontend Developer, enhancing the overall user</w:t>
+                    </w:r>
+                    <w:r>
+                      <w:rPr>
+                        <w:color w:val="auto"/>
+                      </w:rPr>
+                      <w:t xml:space="preserve"> </w:t>
+                    </w:r>
+                    <w:r>
+                      <w:rPr>
+                        <w:color w:val="auto"/>
+                      </w:rPr>
+                      <w:t>experience of digital platforms.</w:t>
                     </w:r>
                   </w:p>
                 </w:sdtContent>
@@ -820,13 +761,7 @@
               <w:rPr>
                 <w:color w:val="auto"/>
               </w:rPr>
-              <w:t>, React J</w:t>
-            </w:r>
-            <w:r>
-              <w:rPr>
-                <w:color w:val="auto"/>
-              </w:rPr>
-              <w:t>S</w:t>
+              <w:t>, React JS</w:t>
             </w:r>
             <w:r>
               <w:rPr>
@@ -844,30 +779,22 @@
               </w:numPr>
               <w:ind w:left="585"/>
               <w:rPr>
-                <w:rFonts w:ascii="Calibri" w:eastAsia="Times New Roman" w:hAnsi="Calibri" w:cs="Calibri"/>
+                <w:color w:val="auto"/>
+              </w:rPr>
+            </w:pPr>
+            <w:r>
+              <w:rPr>
                 <w:b/>
                 <w:bCs/>
                 <w:color w:val="auto"/>
-                <w:spacing w:val="10"/>
-                <w:kern w:val="0"/>
-                <w:sz w:val="24"/>
-                <w:szCs w:val="24"/>
-                <w:lang w:eastAsia="en-US"/>
-              </w:rPr>
-            </w:pPr>
-            <w:r>
-              <w:rPr>
-                <w:b/>
-                <w:bCs/>
-                <w:color w:val="auto"/>
-              </w:rPr>
-              <w:t xml:space="preserve">Backend Technology: </w:t>
-            </w:r>
-            <w:r>
-              <w:rPr>
-                <w:color w:val="auto"/>
-              </w:rPr>
-              <w:t>PHP.</w:t>
+              </w:rPr>
+              <w:t>Wireframe Tool:</w:t>
+            </w:r>
+            <w:r>
+              <w:rPr>
+                <w:color w:val="auto"/>
+              </w:rPr>
+              <w:t xml:space="preserve"> Figma.</w:t>
             </w:r>
           </w:p>
           <w:p>
@@ -888,19 +815,31 @@
                 <w:bCs/>
                 <w:color w:val="auto"/>
               </w:rPr>
-              <w:t xml:space="preserve">Databases: </w:t>
-            </w:r>
-            <w:r>
-              <w:rPr>
-                <w:color w:val="auto"/>
-              </w:rPr>
-              <w:t>MySQL</w:t>
-            </w:r>
-            <w:r>
-              <w:rPr>
-                <w:color w:val="auto"/>
-              </w:rPr>
-              <w:t>.</w:t>
+              <w:t xml:space="preserve">Graphics Tool: </w:t>
+            </w:r>
+            <w:r>
+              <w:rPr>
+                <w:color w:val="auto"/>
+              </w:rPr>
+              <w:t xml:space="preserve">Adobe </w:t>
+            </w:r>
+            <w:r>
+              <w:rPr>
+                <w:color w:val="auto"/>
+              </w:rPr>
+              <w:t xml:space="preserve">Photoshop, </w:t>
+            </w:r>
+            <w:r>
+              <w:rPr>
+                <w:color w:val="auto"/>
+              </w:rPr>
+              <w:t>Adobe Illustrator</w:t>
+            </w:r>
+            <w:r>
+              <w:rPr>
+                <w:color w:val="auto"/>
+              </w:rPr>
+              <w:t>, Canva.</w:t>
             </w:r>
           </w:p>
           <w:p>
@@ -921,7 +860,19 @@
                 <w:bCs/>
                 <w:color w:val="auto"/>
               </w:rPr>
-              <w:t>Wireframe Tool:</w:t>
+              <w:t>Version Control System:</w:t>
+            </w:r>
+            <w:r>
+              <w:rPr>
+                <w:color w:val="auto"/>
+              </w:rPr>
+              <w:t xml:space="preserve"> Git</w:t>
+            </w:r>
+            <w:r>
+              <w:rPr>
+                <w:color w:val="auto"/>
+              </w:rPr>
+              <w:t>,</w:t>
             </w:r>
             <w:r>
               <w:rPr>
@@ -933,73 +884,13 @@
               <w:rPr>
                 <w:color w:val="auto"/>
               </w:rPr>
-              <w:t xml:space="preserve">Adobe </w:t>
-            </w:r>
-            <w:r>
-              <w:rPr>
-                <w:color w:val="auto"/>
-              </w:rPr>
-              <w:t>Photoshop, Figma.</w:t>
-            </w:r>
-          </w:p>
-          <w:p>
-            <w:pPr>
-              <w:pStyle w:val="ResumeText"/>
-              <w:numPr>
-                <w:ilvl w:val="0"/>
-                <w:numId w:val="6"/>
-              </w:numPr>
-              <w:ind w:left="585"/>
-              <w:rPr>
-                <w:color w:val="auto"/>
-              </w:rPr>
-            </w:pPr>
-            <w:r>
-              <w:rPr>
-                <w:b/>
-                <w:bCs/>
-                <w:color w:val="auto"/>
-              </w:rPr>
-              <w:t xml:space="preserve">Graphics Tool: </w:t>
-            </w:r>
-            <w:r>
-              <w:rPr>
-                <w:color w:val="auto"/>
-              </w:rPr>
-              <w:t>Adobe Illustrator</w:t>
-            </w:r>
-            <w:r>
-              <w:rPr>
-                <w:color w:val="auto"/>
-              </w:rPr>
-              <w:t>, Canva.</w:t>
-            </w:r>
-          </w:p>
-          <w:p>
-            <w:pPr>
-              <w:pStyle w:val="ResumeText"/>
-              <w:numPr>
-                <w:ilvl w:val="0"/>
-                <w:numId w:val="6"/>
-              </w:numPr>
-              <w:ind w:left="585"/>
-              <w:rPr>
-                <w:color w:val="auto"/>
-              </w:rPr>
-            </w:pPr>
-            <w:r>
-              <w:rPr>
-                <w:b/>
-                <w:bCs/>
-                <w:color w:val="auto"/>
-              </w:rPr>
-              <w:t>Version Control System:</w:t>
-            </w:r>
-            <w:r>
-              <w:rPr>
-                <w:color w:val="auto"/>
-              </w:rPr>
-              <w:t xml:space="preserve"> Git, GitHub</w:t>
+              <w:t>G</w:t>
+            </w:r>
+            <w:r>
+              <w:rPr>
+                <w:color w:val="auto"/>
+              </w:rPr>
+              <w:t>itHub</w:t>
             </w:r>
             <w:r>
               <w:rPr>
@@ -1394,15 +1285,7 @@
                         <w:bCs/>
                         <w:color w:val="auto"/>
                       </w:rPr>
-                      <w:t>Wood Furniture Manufacturer</w:t>
-                    </w:r>
-                    <w:r>
-                      <w:rPr>
-                        <w:b/>
-                        <w:bCs/>
-                        <w:color w:val="auto"/>
-                      </w:rPr>
-                      <w:t xml:space="preserve"> </w:t>
+                      <w:t>LRS Services</w:t>
                     </w:r>
                   </w:p>
                   <w:p>
@@ -1425,7 +1308,13 @@
                       <w:rPr>
                         <w:color w:val="auto"/>
                       </w:rPr>
-                      <w:t xml:space="preserve"> HTML5, CSS3, JavaScript, Bootstrap </w:t>
+                      <w:t xml:space="preserve"> </w:t>
+                    </w:r>
+                    <w:r>
+                      <w:rPr>
+                        <w:color w:val="auto"/>
+                      </w:rPr>
+                      <w:t>React JS, Next JS, Node JS &amp; Cloudinary</w:t>
                     </w:r>
                   </w:p>
                   <w:p>
@@ -1442,14 +1331,31 @@
                         <w:bCs/>
                         <w:color w:val="auto"/>
                       </w:rPr>
-                      <w:lastRenderedPageBreak/>
                       <w:t>Role:</w:t>
                     </w:r>
                     <w:r>
                       <w:rPr>
                         <w:color w:val="auto"/>
                       </w:rPr>
-                      <w:t xml:space="preserve"> UI Designer/Web Designer</w:t>
+                      <w:t xml:space="preserve"> UI</w:t>
+                    </w:r>
+                    <w:r>
+                      <w:rPr>
+                        <w:color w:val="auto"/>
+                      </w:rPr>
+                      <w:t>/UX</w:t>
+                    </w:r>
+                    <w:r>
+                      <w:rPr>
+                        <w:color w:val="auto"/>
+                      </w:rPr>
+                      <w:t xml:space="preserve"> Designer</w:t>
+                    </w:r>
+                    <w:r>
+                      <w:rPr>
+                        <w:color w:val="auto"/>
+                      </w:rPr>
+                      <w:t xml:space="preserve"> &amp; React JS Developer</w:t>
                     </w:r>
                     <w:r>
                       <w:rPr>
@@ -1461,8 +1367,36 @@
                   <w:p>
                     <w:pPr>
                       <w:pStyle w:val="ResumeText"/>
-                      <w:ind w:left="444"/>
-                      <w:rPr>
+                      <w:ind w:left="720"/>
+                      <w:rPr>
+                        <w:color w:val="auto"/>
+                      </w:rPr>
+                    </w:pPr>
+                    <w:r>
+                      <w:rPr>
+                        <w:b/>
+                        <w:bCs/>
+                        <w:color w:val="auto"/>
+                      </w:rPr>
+                      <w:t xml:space="preserve">URL: </w:t>
+                    </w:r>
+                    <w:hyperlink r:id="rId11" w:history="1">
+                      <w:r>
+                        <w:rPr>
+                          <w:rStyle w:val="Hyperlink"/>
+                          <w:color w:val="auto"/>
+                        </w:rPr>
+                        <w:t>https://www.lrsservices.in/</w:t>
+                      </w:r>
+                    </w:hyperlink>
+                  </w:p>
+                  <w:p>
+                    <w:pPr>
+                      <w:pStyle w:val="ResumeText"/>
+                      <w:ind w:left="720"/>
+                      <w:rPr>
+                        <w:b/>
+                        <w:bCs/>
                         <w:color w:val="auto"/>
                       </w:rPr>
                     </w:pPr>
@@ -1526,19 +1460,67 @@
                         <w:bCs/>
                         <w:color w:val="auto"/>
                       </w:rPr>
+                      <w:lastRenderedPageBreak/>
                       <w:t>Role:</w:t>
                     </w:r>
                     <w:r>
                       <w:rPr>
                         <w:color w:val="auto"/>
                       </w:rPr>
-                      <w:t xml:space="preserve"> UI Designer/Web Designer</w:t>
+                      <w:t xml:space="preserve"> </w:t>
+                    </w:r>
+                    <w:r>
+                      <w:rPr>
+                        <w:color w:val="auto"/>
+                      </w:rPr>
+                      <w:t xml:space="preserve">Web </w:t>
+                    </w:r>
+                    <w:r>
+                      <w:rPr>
+                        <w:color w:val="auto"/>
+                      </w:rPr>
+                      <w:t>Designer</w:t>
+                    </w:r>
+                    <w:r>
+                      <w:rPr>
+                        <w:color w:val="auto"/>
+                      </w:rPr>
+                      <w:t xml:space="preserve"> &amp; Full Stack Developer</w:t>
                     </w:r>
                     <w:r>
                       <w:rPr>
                         <w:color w:val="auto"/>
                       </w:rPr>
                       <w:t>.</w:t>
+                    </w:r>
+                  </w:p>
+                  <w:p>
+                    <w:pPr>
+                      <w:pStyle w:val="ResumeText"/>
+                      <w:ind w:left="720"/>
+                      <w:rPr>
+                        <w:color w:val="auto"/>
+                      </w:rPr>
+                    </w:pPr>
+                    <w:r>
+                      <w:rPr>
+                        <w:b/>
+                        <w:bCs/>
+                        <w:color w:val="auto"/>
+                      </w:rPr>
+                      <w:t>URL:</w:t>
+                    </w:r>
+                    <w:r>
+                      <w:rPr>
+                        <w:color w:val="auto"/>
+                      </w:rPr>
+                      <w:t xml:space="preserve"> </w:t>
+                    </w:r>
+                    <w:r>
+                      <w:rPr>
+                        <w:color w:val="auto"/>
+                      </w:rPr>
+                      <w:t>https://online-travel-agency.netlify.app</w:t>
                     </w:r>
                   </w:p>
                   <w:p>
@@ -1615,7 +1597,30 @@
                       <w:rPr>
                         <w:color w:val="auto"/>
                       </w:rPr>
-                      <w:t xml:space="preserve"> UI Designer/Web Designer &amp; Full Stack Developer</w:t>
+                      <w:t xml:space="preserve"> Web Designer &amp; Full Stack Developer</w:t>
+                    </w:r>
+                  </w:p>
+                  <w:p>
+                    <w:pPr>
+                      <w:pStyle w:val="ResumeText"/>
+                      <w:ind w:left="720"/>
+                      <w:rPr>
+                        <w:color w:val="auto"/>
+                      </w:rPr>
+                    </w:pPr>
+                    <w:r>
+                      <w:rPr>
+                        <w:b/>
+                        <w:bCs/>
+                        <w:color w:val="auto"/>
+                      </w:rPr>
+                      <w:t xml:space="preserve">URL: </w:t>
+                    </w:r>
+                    <w:r>
+                      <w:rPr>
+                        <w:color w:val="auto"/>
+                      </w:rPr>
+                      <w:t>https://bloodsavershub.000webhostapp.com</w:t>
                     </w:r>
                   </w:p>
                   <w:p>
@@ -1691,7 +1696,36 @@
                       <w:rPr>
                         <w:color w:val="auto"/>
                       </w:rPr>
-                      <w:t xml:space="preserve"> UI Designer/Web Designer &amp; Full Stack Developer</w:t>
+                      <w:t xml:space="preserve"> Web Designer &amp; Full Stack Developer</w:t>
+                    </w:r>
+                  </w:p>
+                  <w:p>
+                    <w:pPr>
+                      <w:pStyle w:val="ResumeText"/>
+                      <w:ind w:left="720"/>
+                      <w:rPr>
+                        <w:color w:val="auto"/>
+                      </w:rPr>
+                    </w:pPr>
+                    <w:r>
+                      <w:rPr>
+                        <w:b/>
+                        <w:bCs/>
+                        <w:color w:val="auto"/>
+                      </w:rPr>
+                      <w:t>URL:</w:t>
+                    </w:r>
+                    <w:r>
+                      <w:rPr>
+                        <w:color w:val="auto"/>
+                      </w:rPr>
+                      <w:t xml:space="preserve"> </w:t>
+                    </w:r>
+                    <w:r>
+                      <w:rPr>
+                        <w:color w:val="auto"/>
+                      </w:rPr>
+                      <w:t>https://onlineappointmentmanag.000webhostapp.com/</w:t>
                     </w:r>
                   </w:p>
                   <w:p>
@@ -1768,7 +1802,7 @@
                       <w:rPr>
                         <w:color w:val="auto"/>
                       </w:rPr>
-                      <w:t xml:space="preserve"> UI Designer/Web Designer &amp; Frontend Developer</w:t>
+                      <w:t xml:space="preserve"> Frontend Developer</w:t>
                     </w:r>
                   </w:p>
                   <w:p>
@@ -1807,13 +1841,7 @@
                       <w:rPr>
                         <w:color w:val="auto"/>
                       </w:rPr>
-                      <w:t>https://</w:t>
-                    </w:r>
-                    <w:r>
-                      <w:rPr>
-                        <w:color w:val="auto"/>
-                      </w:rPr>
-                      <w:t>business-proposal-project.netlify.app</w:t>
+                      <w:t>https://business-proposal-project.netlify.app</w:t>
                     </w:r>
                   </w:p>
                 </w:sdtContent>
@@ -1822,14 +1850,253 @@
           </w:sdt>
           <w:p>
             <w:pPr>
-              <w:autoSpaceDE w:val="0"/>
-              <w:autoSpaceDN w:val="0"/>
-              <w:adjustRightInd w:val="0"/>
-              <w:spacing w:before="0" w:after="0" w:line="240" w:lineRule="auto"/>
-              <w:rPr>
+              <w:pStyle w:val="ResumeText"/>
+              <w:numPr>
+                <w:ilvl w:val="0"/>
+                <w:numId w:val="13"/>
+              </w:numPr>
+              <w:rPr>
+                <w:b/>
+                <w:bCs/>
                 <w:color w:val="auto"/>
               </w:rPr>
             </w:pPr>
+            <w:r>
+              <w:rPr>
+                <w:b/>
+                <w:bCs/>
+                <w:color w:val="auto"/>
+              </w:rPr>
+              <w:t>Online Business Proposal</w:t>
+            </w:r>
+          </w:p>
+          <w:p>
+            <w:pPr>
+              <w:pStyle w:val="ResumeText"/>
+              <w:ind w:left="720"/>
+              <w:rPr>
+                <w:color w:val="auto"/>
+              </w:rPr>
+            </w:pPr>
+            <w:r>
+              <w:rPr>
+                <w:b/>
+                <w:bCs/>
+                <w:color w:val="auto"/>
+              </w:rPr>
+              <w:t>Skill Used:</w:t>
+            </w:r>
+            <w:r>
+              <w:rPr>
+                <w:color w:val="auto"/>
+              </w:rPr>
+              <w:t xml:space="preserve"> HTML5, CSS3, JavaScript, Bootstrap 5 &amp; Vue JS 3.</w:t>
+            </w:r>
+          </w:p>
+          <w:p>
+            <w:pPr>
+              <w:pStyle w:val="ResumeText"/>
+              <w:ind w:left="720"/>
+              <w:rPr>
+                <w:color w:val="auto"/>
+              </w:rPr>
+            </w:pPr>
+            <w:r>
+              <w:rPr>
+                <w:b/>
+                <w:bCs/>
+                <w:color w:val="auto"/>
+              </w:rPr>
+              <w:t>Role:</w:t>
+            </w:r>
+            <w:r>
+              <w:rPr>
+                <w:color w:val="auto"/>
+              </w:rPr>
+              <w:t xml:space="preserve"> Frontend Developer</w:t>
+            </w:r>
+          </w:p>
+          <w:p>
+            <w:pPr>
+              <w:spacing w:before="60"/>
+              <w:ind w:left="192"/>
+              <w:rPr>
+                <w:color w:val="auto"/>
+              </w:rPr>
+            </w:pPr>
+            <w:r>
+              <w:rPr>
+                <w:b/>
+                <w:bCs/>
+                <w:color w:val="auto"/>
+              </w:rPr>
+              <w:t xml:space="preserve">            URL</w:t>
+            </w:r>
+            <w:r>
+              <w:rPr>
+                <w:b/>
+                <w:bCs/>
+                <w:color w:val="auto"/>
+              </w:rPr>
+              <w:t>:</w:t>
+            </w:r>
+            <w:r>
+              <w:rPr>
+                <w:b/>
+                <w:bCs/>
+                <w:color w:val="auto"/>
+              </w:rPr>
+              <w:t xml:space="preserve"> </w:t>
+            </w:r>
+            <w:r>
+              <w:rPr>
+                <w:color w:val="auto"/>
+              </w:rPr>
+              <w:t>https://</w:t>
+            </w:r>
+            <w:r>
+              <w:rPr>
+                <w:color w:val="auto"/>
+              </w:rPr>
+              <w:t>business-proposal-project.netlify.app</w:t>
+            </w:r>
+          </w:p>
+          <w:p>
+            <w:pPr>
+              <w:pStyle w:val="ResumeText"/>
+              <w:numPr>
+                <w:ilvl w:val="0"/>
+                <w:numId w:val="13"/>
+              </w:numPr>
+              <w:rPr>
+                <w:b/>
+                <w:bCs/>
+                <w:color w:val="auto"/>
+              </w:rPr>
+            </w:pPr>
+            <w:r>
+              <w:rPr>
+                <w:b/>
+                <w:bCs/>
+                <w:color w:val="auto"/>
+              </w:rPr>
+              <w:t>Login Form</w:t>
+            </w:r>
+          </w:p>
+          <w:p>
+            <w:pPr>
+              <w:pStyle w:val="ResumeText"/>
+              <w:ind w:left="720"/>
+              <w:rPr>
+                <w:color w:val="auto"/>
+              </w:rPr>
+            </w:pPr>
+            <w:r>
+              <w:rPr>
+                <w:b/>
+                <w:bCs/>
+                <w:color w:val="auto"/>
+              </w:rPr>
+              <w:t>Skill Used:</w:t>
+            </w:r>
+            <w:r>
+              <w:rPr>
+                <w:color w:val="auto"/>
+              </w:rPr>
+              <w:t xml:space="preserve"> HTML5, CSS3, JavaScript, Bootstrap 5 &amp; Vue JS 3.</w:t>
+            </w:r>
+          </w:p>
+          <w:p>
+            <w:pPr>
+              <w:pStyle w:val="ResumeText"/>
+              <w:ind w:left="720"/>
+              <w:rPr>
+                <w:color w:val="auto"/>
+              </w:rPr>
+            </w:pPr>
+            <w:r>
+              <w:rPr>
+                <w:b/>
+                <w:bCs/>
+                <w:color w:val="auto"/>
+              </w:rPr>
+              <w:t>Role:</w:t>
+            </w:r>
+            <w:r>
+              <w:rPr>
+                <w:color w:val="auto"/>
+              </w:rPr>
+              <w:t xml:space="preserve"> Frontend Developer</w:t>
+            </w:r>
+          </w:p>
+          <w:p>
+            <w:pPr>
+              <w:spacing w:before="60"/>
+              <w:ind w:left="192"/>
+              <w:rPr>
+                <w:color w:val="auto"/>
+              </w:rPr>
+            </w:pPr>
+            <w:r>
+              <w:rPr>
+                <w:b/>
+                <w:bCs/>
+                <w:color w:val="auto"/>
+              </w:rPr>
+              <w:t xml:space="preserve">            URL</w:t>
+            </w:r>
+            <w:r>
+              <w:rPr>
+                <w:b/>
+                <w:bCs/>
+                <w:color w:val="auto"/>
+              </w:rPr>
+              <w:t>:</w:t>
+            </w:r>
+            <w:r>
+              <w:rPr>
+                <w:b/>
+                <w:bCs/>
+                <w:color w:val="auto"/>
+              </w:rPr>
+              <w:t xml:space="preserve"> </w:t>
+            </w:r>
+            <w:r>
+              <w:rPr>
+                <w:color w:val="auto"/>
+              </w:rPr>
+              <w:t>https://</w:t>
+            </w:r>
+            <w:r>
+              <w:rPr>
+                <w:color w:val="auto"/>
+              </w:rPr>
+              <w:t>vuebootstrap5</w:t>
+            </w:r>
+            <w:r>
+              <w:rPr>
+                <w:color w:val="auto"/>
+              </w:rPr>
+              <w:t>-</w:t>
+            </w:r>
+            <w:r>
+              <w:rPr>
+                <w:color w:val="auto"/>
+              </w:rPr>
+              <w:t>login</w:t>
+            </w:r>
+            <w:r>
+              <w:rPr>
+                <w:color w:val="auto"/>
+              </w:rPr>
+              <w:t>.netlify.ap</w:t>
+            </w:r>
+            <w:r>
+              <w:rPr>
+                <w:color w:val="auto"/>
+              </w:rPr>
+              <w:t>p</w:t>
+            </w:r>
           </w:p>
         </w:tc>
       </w:tr>
@@ -2333,7 +2600,7 @@
     </w:tbl>
     <w:p/>
     <w:sectPr>
-      <w:footerReference w:type="default" r:id="rId11"/>
+      <w:footerReference w:type="default" r:id="rId12"/>
       <w:pgSz w:w="11906" w:h="16838" w:code="9"/>
       <w:pgMar w:top="1080" w:right="1080" w:bottom="1080" w:left="1080" w:header="720" w:footer="720" w:gutter="0"/>
       <w:pgNumType w:start="1"/>
@@ -5572,32 +5839,6 @@
     </w:docPart>
     <w:docPart>
       <w:docPartPr>
-        <w:name w:val="C3E3829777804EC884098084F0FEF9AA"/>
-        <w:category>
-          <w:name w:val="General"/>
-          <w:gallery w:val="placeholder"/>
-        </w:category>
-        <w:types>
-          <w:type w:val="bbPlcHdr"/>
-        </w:types>
-        <w:behaviors>
-          <w:behavior w:val="content"/>
-        </w:behaviors>
-        <w:guid w:val="{2BCCB868-F84A-4296-9AC9-6E8B74016F3B}"/>
-      </w:docPartPr>
-      <w:docPartBody>
-        <w:p>
-          <w:pPr>
-            <w:pStyle w:val="C3E3829777804EC884098084F0FEF9AA"/>
-          </w:pPr>
-          <w:r>
-            <w:t>[Website]</w:t>
-          </w:r>
-        </w:p>
-      </w:docPartBody>
-    </w:docPart>
-    <w:docPart>
-      <w:docPartPr>
         <w:name w:val="2A01FF8B792F4BFBA1A21ED9BB0CC9F6"/>
         <w:category>
           <w:name w:val="General"/>
@@ -5959,6 +6200,7 @@
     <w:rsidRoot w:val="00E30A10"/>
     <w:rsid w:val="0025288D"/>
     <w:rsid w:val="00265902"/>
+    <w:rsid w:val="003A603E"/>
     <w:rsid w:val="003E4215"/>
     <w:rsid w:val="0040025C"/>
     <w:rsid w:val="004823B5"/>
@@ -5972,11 +6214,14 @@
     <w:rsid w:val="008E272A"/>
     <w:rsid w:val="008E4B0A"/>
     <w:rsid w:val="00905B7B"/>
+    <w:rsid w:val="00945E41"/>
     <w:rsid w:val="009E4397"/>
     <w:rsid w:val="00B01AEC"/>
     <w:rsid w:val="00C04A8D"/>
     <w:rsid w:val="00C76773"/>
     <w:rsid w:val="00CC1874"/>
+    <w:rsid w:val="00D524A9"/>
+    <w:rsid w:val="00D978A9"/>
     <w:rsid w:val="00DB219C"/>
     <w:rsid w:val="00DE3887"/>
     <w:rsid w:val="00E30A10"/>
@@ -6463,7 +6708,7 @@
     <w:basedOn w:val="DefaultParagraphFont"/>
     <w:uiPriority w:val="99"/>
     <w:semiHidden/>
-    <w:rsid w:val="00265902"/>
+    <w:rsid w:val="003A603E"/>
     <w:rPr>
       <w:color w:val="808080"/>
     </w:rPr>
@@ -6587,6 +6832,14 @@
   <w:style w:type="paragraph" w:customStyle="1" w:styleId="714057BA497E4B1781A31B64AE805444">
     <w:name w:val="714057BA497E4B1781A31B64AE805444"/>
     <w:rsid w:val="00265902"/>
+    <w:rPr>
+      <w:kern w:val="2"/>
+      <w14:ligatures w14:val="standardContextual"/>
+    </w:rPr>
+  </w:style>
+  <w:style w:type="paragraph" w:customStyle="1" w:styleId="2EC95D4B265D45CFBC1514096F1BE0E4">
+    <w:name w:val="2EC95D4B265D45CFBC1514096F1BE0E4"/>
+    <w:rsid w:val="003A603E"/>
     <w:rPr>
       <w:kern w:val="2"/>
       <w14:ligatures w14:val="standardContextual"/>
@@ -6899,9 +7152,7 @@
 </file>
 
 <file path=customXml/item2.xml><?xml version="1.0" encoding="utf-8"?>
-<mappings xmlns="http://schemas.microsoft.com/pics">
-  <picture>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</picture>
-</mappings>
+<b:Sources xmlns:b="http://schemas.openxmlformats.org/officeDocument/2006/bibliography" xmlns="http://schemas.openxmlformats.org/officeDocument/2006/bibliography" SelectedStyle="\APASixthEditionOfficeOnline.xsl" StyleName="APA" Version="6"/>
 </file>
 
 <file path=customXml/item3.xml><?xml version="1.0" encoding="utf-8"?>
@@ -6914,7 +7165,9 @@
 </file>
 
 <file path=customXml/item4.xml><?xml version="1.0" encoding="utf-8"?>
-<b:Sources xmlns:b="http://schemas.openxmlformats.org/officeDocument/2006/bibliography" xmlns="http://schemas.openxmlformats.org/officeDocument/2006/bibliography" SelectedStyle="\APASixthEditionOfficeOnline.xsl" StyleName="APA" Version="6"/>
+<mappings xmlns="http://schemas.microsoft.com/pics">
+  <picture>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</picture>
+</mappings>
 </file>
 
 <file path=customXml/itemProps1.xml><?xml version="1.0" encoding="utf-8"?>
@@ -6926,9 +7179,9 @@
 </file>
 
 <file path=customXml/itemProps2.xml><?xml version="1.0" encoding="utf-8"?>
-<ds:datastoreItem xmlns:ds="http://schemas.openxmlformats.org/officeDocument/2006/customXml" ds:itemID="{E437E9E5-EE29-454F-8714-516920628209}">
+<ds:datastoreItem xmlns:ds="http://schemas.openxmlformats.org/officeDocument/2006/customXml" ds:itemID="{3876A464-BCD8-48BD-8E40-EB2C2111BD9B}">
   <ds:schemaRefs>
-    <ds:schemaRef ds:uri="http://schemas.microsoft.com/pics"/>
+    <ds:schemaRef ds:uri="http://schemas.openxmlformats.org/officeDocument/2006/bibliography"/>
   </ds:schemaRefs>
 </ds:datastoreItem>
 </file>
@@ -6942,9 +7195,9 @@
 </file>
 
 <file path=customXml/itemProps4.xml><?xml version="1.0" encoding="utf-8"?>
-<ds:datastoreItem xmlns:ds="http://schemas.openxmlformats.org/officeDocument/2006/customXml" ds:itemID="{3876A464-BCD8-48BD-8E40-EB2C2111BD9B}">
+<ds:datastoreItem xmlns:ds="http://schemas.openxmlformats.org/officeDocument/2006/customXml" ds:itemID="{E437E9E5-EE29-454F-8714-516920628209}">
   <ds:schemaRefs>
-    <ds:schemaRef ds:uri="http://schemas.openxmlformats.org/officeDocument/2006/bibliography"/>
+    <ds:schemaRef ds:uri="http://schemas.microsoft.com/pics"/>
   </ds:schemaRefs>
 </ds:datastoreItem>
 </file>
</xml_diff>